<commit_message>
Nuevas opciones para disparar bocina a voluntad y habilitarla/deshabilitarla.
</commit_message>
<xml_diff>
--- a/docs/PoloPoints.docx
+++ b/docs/PoloPoints.docx
@@ -676,6 +676,163 @@
           </w:p>
         </w:tc>
       </w:tr>
+      <w:tr>
+        <w:trPr>
+          <w:cnfStyle w:val="000000100000" w:firstRow="0" w:lastRow="0" w:firstColumn="0" w:lastColumn="0" w:oddVBand="0" w:evenVBand="0" w:oddHBand="1" w:evenHBand="0" w:firstRowFirstColumn="0" w:firstRowLastColumn="0" w:lastRowFirstColumn="0" w:lastRowLastColumn="0"/>
+          <w:trHeight w:val="288"/>
+        </w:trPr>
+        <w:tc>
+          <w:tcPr>
+            <w:cnfStyle w:val="000010000000" w:firstRow="0" w:lastRow="0" w:firstColumn="0" w:lastColumn="0" w:oddVBand="1" w:evenVBand="0" w:oddHBand="0" w:evenHBand="0" w:firstRowFirstColumn="0" w:firstRowLastColumn="0" w:lastRowFirstColumn="0" w:lastRowLastColumn="0"/>
+            <w:tcW w:w="959" w:type="dxa"/>
+          </w:tcPr>
+          <w:p>
+            <w:pPr>
+              <w:pStyle w:val="Header"/>
+              <w:tabs>
+                <w:tab w:val="clear" w:pos="4419"/>
+                <w:tab w:val="clear" w:pos="8838"/>
+              </w:tabs>
+              <w:spacing w:line="360" w:lineRule="auto"/>
+              <w:ind w:hanging="1"/>
+              <w:jc w:val="center"/>
+              <w:rPr>
+                <w:rFonts w:cs="Arial"/>
+                <w:bCs/>
+              </w:rPr>
+            </w:pPr>
+            <w:r>
+              <w:rPr>
+                <w:rFonts w:cs="Arial"/>
+                <w:bCs/>
+              </w:rPr>
+              <w:t>1.04</w:t>
+            </w:r>
+          </w:p>
+        </w:tc>
+        <w:tc>
+          <w:tcPr>
+            <w:tcW w:w="1417" w:type="dxa"/>
+          </w:tcPr>
+          <w:p>
+            <w:pPr>
+              <w:pStyle w:val="Header"/>
+              <w:tabs>
+                <w:tab w:val="clear" w:pos="4419"/>
+                <w:tab w:val="clear" w:pos="8838"/>
+              </w:tabs>
+              <w:spacing w:line="360" w:lineRule="auto"/>
+              <w:ind w:firstLine="0"/>
+              <w:jc w:val="center"/>
+              <w:cnfStyle w:val="000000100000" w:firstRow="0" w:lastRow="0" w:firstColumn="0" w:lastColumn="0" w:oddVBand="0" w:evenVBand="0" w:oddHBand="1" w:evenHBand="0" w:firstRowFirstColumn="0" w:firstRowLastColumn="0" w:lastRowFirstColumn="0" w:lastRowLastColumn="0"/>
+              <w:rPr>
+                <w:rFonts w:cs="Arial"/>
+                <w:bCs/>
+              </w:rPr>
+            </w:pPr>
+            <w:r>
+              <w:rPr>
+                <w:rFonts w:cs="Arial"/>
+                <w:bCs/>
+              </w:rPr>
+              <w:t>7/11/2024</w:t>
+            </w:r>
+          </w:p>
+        </w:tc>
+        <w:tc>
+          <w:tcPr>
+            <w:cnfStyle w:val="000010000000" w:firstRow="0" w:lastRow="0" w:firstColumn="0" w:lastColumn="0" w:oddVBand="1" w:evenVBand="0" w:oddHBand="0" w:evenHBand="0" w:firstRowFirstColumn="0" w:firstRowLastColumn="0" w:lastRowFirstColumn="0" w:lastRowLastColumn="0"/>
+            <w:tcW w:w="2278" w:type="dxa"/>
+          </w:tcPr>
+          <w:p>
+            <w:pPr>
+              <w:pStyle w:val="Header"/>
+              <w:tabs>
+                <w:tab w:val="clear" w:pos="4419"/>
+                <w:tab w:val="clear" w:pos="8838"/>
+              </w:tabs>
+              <w:spacing w:line="360" w:lineRule="auto"/>
+              <w:ind w:hanging="1"/>
+              <w:jc w:val="center"/>
+              <w:rPr>
+                <w:rFonts w:cs="Arial"/>
+                <w:bCs/>
+              </w:rPr>
+            </w:pPr>
+            <w:r>
+              <w:rPr>
+                <w:rFonts w:cs="Arial"/>
+                <w:bCs/>
+              </w:rPr>
+              <w:t>Pedro Parodi</w:t>
+            </w:r>
+          </w:p>
+        </w:tc>
+        <w:tc>
+          <w:tcPr>
+            <w:tcW w:w="5410" w:type="dxa"/>
+          </w:tcPr>
+          <w:p>
+            <w:pPr>
+              <w:pStyle w:val="Header"/>
+              <w:tabs>
+                <w:tab w:val="clear" w:pos="4419"/>
+                <w:tab w:val="clear" w:pos="8838"/>
+              </w:tabs>
+              <w:spacing w:line="360" w:lineRule="auto"/>
+              <w:ind w:hanging="1"/>
+              <w:jc w:val="center"/>
+              <w:cnfStyle w:val="000000100000" w:firstRow="0" w:lastRow="0" w:firstColumn="0" w:lastColumn="0" w:oddVBand="0" w:evenVBand="0" w:oddHBand="1" w:evenHBand="0" w:firstRowFirstColumn="0" w:firstRowLastColumn="0" w:lastRowFirstColumn="0" w:lastRowLastColumn="0"/>
+              <w:rPr>
+                <w:rFonts w:cs="Arial"/>
+                <w:bCs/>
+              </w:rPr>
+            </w:pPr>
+            <w:r>
+              <w:rPr>
+                <w:rFonts w:cs="Arial"/>
+                <w:bCs/>
+              </w:rPr>
+              <w:t>Se agrega a front-end dispa</w:t>
+            </w:r>
+            <w:r>
+              <w:rPr>
+                <w:rFonts w:cs="Arial"/>
+                <w:bCs/>
+              </w:rPr>
+              <w:t>rar</w:t>
+            </w:r>
+            <w:r>
+              <w:rPr>
+                <w:rFonts w:cs="Arial"/>
+                <w:bCs/>
+              </w:rPr>
+              <w:t>o</w:t>
+            </w:r>
+            <w:r>
+              <w:rPr>
+                <w:rFonts w:cs="Arial"/>
+                <w:bCs/>
+              </w:rPr>
+              <w:t xml:space="preserve"> señal sonora a voluntad</w:t>
+            </w:r>
+            <w:r>
+              <w:rPr>
+                <w:rFonts w:cs="Arial"/>
+                <w:bCs/>
+              </w:rPr>
+              <w:t xml:space="preserve"> y opción de habilitarla/deshabilitarla</w:t>
+            </w:r>
+            <w:r>
+              <w:rPr>
+                <w:rFonts w:cs="Arial"/>
+                <w:bCs/>
+              </w:rPr>
+              <w:t>.</w:t>
+            </w:r>
+          </w:p>
+        </w:tc>
+      </w:tr>
     </w:tbl>
     <w:p>
       <w:pPr>
@@ -722,11 +879,9 @@
           <w:bCs w:val="0"/>
           <w:caps w:val="0"/>
           <w:noProof/>
-          <w:kern w:val="2"/>
           <w:sz w:val="22"/>
           <w:szCs w:val="22"/>
           <w:lang w:eastAsia="es-AR"/>
-          <w14:ligatures w14:val="standardContextual"/>
         </w:rPr>
       </w:pPr>
       <w:r>
@@ -753,7 +908,7 @@
         </w:rPr>
         <w:fldChar w:fldCharType="separate"/>
       </w:r>
-      <w:hyperlink w:anchor="_Toc180418310" w:history="1">
+      <w:hyperlink w:anchor="_Toc181870466" w:history="1">
         <w:r>
           <w:rPr>
             <w:rStyle w:val="Hyperlink"/>
@@ -768,11 +923,9 @@
             <w:bCs w:val="0"/>
             <w:caps w:val="0"/>
             <w:noProof/>
-            <w:kern w:val="2"/>
             <w:sz w:val="22"/>
             <w:szCs w:val="22"/>
             <w:lang w:eastAsia="es-AR"/>
-            <w14:ligatures w14:val="standardContextual"/>
           </w:rPr>
           <w:tab/>
         </w:r>
@@ -802,7 +955,7 @@
             <w:noProof/>
             <w:webHidden/>
           </w:rPr>
-          <w:instrText xml:space="preserve"> PAGEREF _Toc180418310 \h </w:instrText>
+          <w:instrText xml:space="preserve"> PAGEREF _Toc181870466 \h </w:instrText>
         </w:r>
         <w:r>
           <w:rPr>
@@ -844,14 +997,12 @@
           <w:rFonts w:cstheme="minorBidi"/>
           <w:smallCaps w:val="0"/>
           <w:noProof/>
-          <w:kern w:val="2"/>
           <w:sz w:val="22"/>
           <w:szCs w:val="22"/>
           <w:lang w:eastAsia="es-AR"/>
-          <w14:ligatures w14:val="standardContextual"/>
-        </w:rPr>
-      </w:pPr>
-      <w:hyperlink w:anchor="_Toc180418311" w:history="1">
+        </w:rPr>
+      </w:pPr>
+      <w:hyperlink w:anchor="_Toc181870467" w:history="1">
         <w:r>
           <w:rPr>
             <w:rStyle w:val="Hyperlink"/>
@@ -864,11 +1015,9 @@
             <w:rFonts w:cstheme="minorBidi"/>
             <w:smallCaps w:val="0"/>
             <w:noProof/>
-            <w:kern w:val="2"/>
             <w:sz w:val="22"/>
             <w:szCs w:val="22"/>
             <w:lang w:eastAsia="es-AR"/>
-            <w14:ligatures w14:val="standardContextual"/>
           </w:rPr>
           <w:tab/>
         </w:r>
@@ -898,7 +1047,7 @@
             <w:noProof/>
             <w:webHidden/>
           </w:rPr>
-          <w:instrText xml:space="preserve"> PAGEREF _Toc180418311 \h </w:instrText>
+          <w:instrText xml:space="preserve"> PAGEREF _Toc181870467 \h </w:instrText>
         </w:r>
         <w:r>
           <w:rPr>
@@ -940,14 +1089,12 @@
           <w:rFonts w:cstheme="minorBidi"/>
           <w:smallCaps w:val="0"/>
           <w:noProof/>
-          <w:kern w:val="2"/>
           <w:sz w:val="22"/>
           <w:szCs w:val="22"/>
           <w:lang w:eastAsia="es-AR"/>
-          <w14:ligatures w14:val="standardContextual"/>
-        </w:rPr>
-      </w:pPr>
-      <w:hyperlink w:anchor="_Toc180418312" w:history="1">
+        </w:rPr>
+      </w:pPr>
+      <w:hyperlink w:anchor="_Toc181870468" w:history="1">
         <w:r>
           <w:rPr>
             <w:rStyle w:val="Hyperlink"/>
@@ -960,11 +1107,9 @@
             <w:rFonts w:cstheme="minorBidi"/>
             <w:smallCaps w:val="0"/>
             <w:noProof/>
-            <w:kern w:val="2"/>
             <w:sz w:val="22"/>
             <w:szCs w:val="22"/>
             <w:lang w:eastAsia="es-AR"/>
-            <w14:ligatures w14:val="standardContextual"/>
           </w:rPr>
           <w:tab/>
         </w:r>
@@ -994,7 +1139,7 @@
             <w:noProof/>
             <w:webHidden/>
           </w:rPr>
-          <w:instrText xml:space="preserve"> PAGEREF _Toc180418312 \h </w:instrText>
+          <w:instrText xml:space="preserve"> PAGEREF _Toc181870468 \h </w:instrText>
         </w:r>
         <w:r>
           <w:rPr>
@@ -1037,14 +1182,12 @@
           <w:i w:val="0"/>
           <w:iCs w:val="0"/>
           <w:noProof/>
-          <w:kern w:val="2"/>
           <w:sz w:val="22"/>
           <w:szCs w:val="22"/>
           <w:lang w:eastAsia="es-AR"/>
-          <w14:ligatures w14:val="standardContextual"/>
-        </w:rPr>
-      </w:pPr>
-      <w:hyperlink w:anchor="_Toc180418313" w:history="1">
+        </w:rPr>
+      </w:pPr>
+      <w:hyperlink w:anchor="_Toc181870469" w:history="1">
         <w:r>
           <w:rPr>
             <w:rStyle w:val="Hyperlink"/>
@@ -1058,11 +1201,9 @@
             <w:i w:val="0"/>
             <w:iCs w:val="0"/>
             <w:noProof/>
-            <w:kern w:val="2"/>
             <w:sz w:val="22"/>
             <w:szCs w:val="22"/>
             <w:lang w:eastAsia="es-AR"/>
-            <w14:ligatures w14:val="standardContextual"/>
           </w:rPr>
           <w:tab/>
         </w:r>
@@ -1092,7 +1233,7 @@
             <w:noProof/>
             <w:webHidden/>
           </w:rPr>
-          <w:instrText xml:space="preserve"> PAGEREF _Toc180418313 \h </w:instrText>
+          <w:instrText xml:space="preserve"> PAGEREF _Toc181870469 \h </w:instrText>
         </w:r>
         <w:r>
           <w:rPr>
@@ -1132,20 +1273,18 @@
         <w:rPr>
           <w:rFonts w:cstheme="minorBidi"/>
           <w:noProof/>
-          <w:kern w:val="2"/>
           <w:sz w:val="22"/>
           <w:szCs w:val="22"/>
           <w:lang w:eastAsia="es-AR"/>
-          <w14:ligatures w14:val="standardContextual"/>
-        </w:rPr>
-      </w:pPr>
-      <w:hyperlink w:anchor="_Toc180418314" w:history="1">
+        </w:rPr>
+      </w:pPr>
+      <w:hyperlink w:anchor="_Toc181870470" w:history="1">
         <w:r>
           <w:rPr>
             <w:rStyle w:val="Hyperlink"/>
             <w:noProof/>
           </w:rPr>
-          <w:t>Valor actual</w:t>
+          <w:t>Valor actual de temporizador</w:t>
         </w:r>
         <w:r>
           <w:rPr>
@@ -1166,7 +1305,7 @@
             <w:noProof/>
             <w:webHidden/>
           </w:rPr>
-          <w:instrText xml:space="preserve"> PAGEREF _Toc180418314 \h </w:instrText>
+          <w:instrText xml:space="preserve"> PAGEREF _Toc181870470 \h </w:instrText>
         </w:r>
         <w:r>
           <w:rPr>
@@ -1206,14 +1345,12 @@
         <w:rPr>
           <w:rFonts w:cstheme="minorBidi"/>
           <w:noProof/>
-          <w:kern w:val="2"/>
           <w:sz w:val="22"/>
           <w:szCs w:val="22"/>
           <w:lang w:eastAsia="es-AR"/>
-          <w14:ligatures w14:val="standardContextual"/>
-        </w:rPr>
-      </w:pPr>
-      <w:hyperlink w:anchor="_Toc180418315" w:history="1">
+        </w:rPr>
+      </w:pPr>
+      <w:hyperlink w:anchor="_Toc181870471" w:history="1">
         <w:r>
           <w:rPr>
             <w:rStyle w:val="Hyperlink"/>
@@ -1240,7 +1377,7 @@
             <w:noProof/>
             <w:webHidden/>
           </w:rPr>
-          <w:instrText xml:space="preserve"> PAGEREF _Toc180418315 \h </w:instrText>
+          <w:instrText xml:space="preserve"> PAGEREF _Toc181870471 \h </w:instrText>
         </w:r>
         <w:r>
           <w:rPr>
@@ -1260,7 +1397,7 @@
             <w:noProof/>
             <w:webHidden/>
           </w:rPr>
-          <w:t>4</w:t>
+          <w:t>5</w:t>
         </w:r>
         <w:r>
           <w:rPr>
@@ -1284,14 +1421,12 @@
           <w:bCs w:val="0"/>
           <w:caps w:val="0"/>
           <w:noProof/>
-          <w:kern w:val="2"/>
           <w:sz w:val="22"/>
           <w:szCs w:val="22"/>
           <w:lang w:eastAsia="es-AR"/>
-          <w14:ligatures w14:val="standardContextual"/>
-        </w:rPr>
-      </w:pPr>
-      <w:hyperlink w:anchor="_Toc180418316" w:history="1">
+        </w:rPr>
+      </w:pPr>
+      <w:hyperlink w:anchor="_Toc181870472" w:history="1">
         <w:r>
           <w:rPr>
             <w:rStyle w:val="Hyperlink"/>
@@ -1306,11 +1441,9 @@
             <w:bCs w:val="0"/>
             <w:caps w:val="0"/>
             <w:noProof/>
-            <w:kern w:val="2"/>
             <w:sz w:val="22"/>
             <w:szCs w:val="22"/>
             <w:lang w:eastAsia="es-AR"/>
-            <w14:ligatures w14:val="standardContextual"/>
           </w:rPr>
           <w:tab/>
         </w:r>
@@ -1340,7 +1473,7 @@
             <w:noProof/>
             <w:webHidden/>
           </w:rPr>
-          <w:instrText xml:space="preserve"> PAGEREF _Toc180418316 \h </w:instrText>
+          <w:instrText xml:space="preserve"> PAGEREF _Toc181870472 \h </w:instrText>
         </w:r>
         <w:r>
           <w:rPr>
@@ -1382,14 +1515,12 @@
           <w:rFonts w:cstheme="minorBidi"/>
           <w:smallCaps w:val="0"/>
           <w:noProof/>
-          <w:kern w:val="2"/>
           <w:sz w:val="22"/>
           <w:szCs w:val="22"/>
           <w:lang w:eastAsia="es-AR"/>
-          <w14:ligatures w14:val="standardContextual"/>
-        </w:rPr>
-      </w:pPr>
-      <w:hyperlink w:anchor="_Toc180418317" w:history="1">
+        </w:rPr>
+      </w:pPr>
+      <w:hyperlink w:anchor="_Toc181870473" w:history="1">
         <w:r>
           <w:rPr>
             <w:rStyle w:val="Hyperlink"/>
@@ -1402,11 +1533,9 @@
             <w:rFonts w:cstheme="minorBidi"/>
             <w:smallCaps w:val="0"/>
             <w:noProof/>
-            <w:kern w:val="2"/>
             <w:sz w:val="22"/>
             <w:szCs w:val="22"/>
             <w:lang w:eastAsia="es-AR"/>
-            <w14:ligatures w14:val="standardContextual"/>
           </w:rPr>
           <w:tab/>
         </w:r>
@@ -1436,7 +1565,7 @@
             <w:noProof/>
             <w:webHidden/>
           </w:rPr>
-          <w:instrText xml:space="preserve"> PAGEREF _Toc180418317 \h </w:instrText>
+          <w:instrText xml:space="preserve"> PAGEREF _Toc181870473 \h </w:instrText>
         </w:r>
         <w:r>
           <w:rPr>
@@ -1478,14 +1607,12 @@
           <w:rFonts w:cstheme="minorBidi"/>
           <w:smallCaps w:val="0"/>
           <w:noProof/>
-          <w:kern w:val="2"/>
           <w:sz w:val="22"/>
           <w:szCs w:val="22"/>
           <w:lang w:eastAsia="es-AR"/>
-          <w14:ligatures w14:val="standardContextual"/>
-        </w:rPr>
-      </w:pPr>
-      <w:hyperlink w:anchor="_Toc180418318" w:history="1">
+        </w:rPr>
+      </w:pPr>
+      <w:hyperlink w:anchor="_Toc181870474" w:history="1">
         <w:r>
           <w:rPr>
             <w:rStyle w:val="Hyperlink"/>
@@ -1498,11 +1625,9 @@
             <w:rFonts w:cstheme="minorBidi"/>
             <w:smallCaps w:val="0"/>
             <w:noProof/>
-            <w:kern w:val="2"/>
             <w:sz w:val="22"/>
             <w:szCs w:val="22"/>
             <w:lang w:eastAsia="es-AR"/>
-            <w14:ligatures w14:val="standardContextual"/>
           </w:rPr>
           <w:tab/>
         </w:r>
@@ -1532,7 +1657,7 @@
             <w:noProof/>
             <w:webHidden/>
           </w:rPr>
-          <w:instrText xml:space="preserve"> PAGEREF _Toc180418318 \h </w:instrText>
+          <w:instrText xml:space="preserve"> PAGEREF _Toc181870474 \h </w:instrText>
         </w:r>
         <w:r>
           <w:rPr>
@@ -1576,14 +1701,12 @@
           <w:bCs w:val="0"/>
           <w:caps w:val="0"/>
           <w:noProof/>
-          <w:kern w:val="2"/>
           <w:sz w:val="22"/>
           <w:szCs w:val="22"/>
           <w:lang w:eastAsia="es-AR"/>
-          <w14:ligatures w14:val="standardContextual"/>
-        </w:rPr>
-      </w:pPr>
-      <w:hyperlink w:anchor="_Toc180418319" w:history="1">
+        </w:rPr>
+      </w:pPr>
+      <w:hyperlink w:anchor="_Toc181870475" w:history="1">
         <w:r>
           <w:rPr>
             <w:rStyle w:val="Hyperlink"/>
@@ -1598,11 +1721,9 @@
             <w:bCs w:val="0"/>
             <w:caps w:val="0"/>
             <w:noProof/>
-            <w:kern w:val="2"/>
             <w:sz w:val="22"/>
             <w:szCs w:val="22"/>
             <w:lang w:eastAsia="es-AR"/>
-            <w14:ligatures w14:val="standardContextual"/>
           </w:rPr>
           <w:tab/>
         </w:r>
@@ -1648,7 +1769,7 @@
             <w:noProof/>
             <w:webHidden/>
           </w:rPr>
-          <w:instrText xml:space="preserve"> PAGEREF _Toc180418319 \h </w:instrText>
+          <w:instrText xml:space="preserve"> PAGEREF _Toc181870475 \h </w:instrText>
         </w:r>
         <w:r>
           <w:rPr>
@@ -1690,14 +1811,12 @@
           <w:rFonts w:cstheme="minorBidi"/>
           <w:smallCaps w:val="0"/>
           <w:noProof/>
-          <w:kern w:val="2"/>
           <w:sz w:val="22"/>
           <w:szCs w:val="22"/>
           <w:lang w:eastAsia="es-AR"/>
-          <w14:ligatures w14:val="standardContextual"/>
-        </w:rPr>
-      </w:pPr>
-      <w:hyperlink w:anchor="_Toc180418320" w:history="1">
+        </w:rPr>
+      </w:pPr>
+      <w:hyperlink w:anchor="_Toc181870476" w:history="1">
         <w:r>
           <w:rPr>
             <w:rStyle w:val="Hyperlink"/>
@@ -1710,11 +1829,9 @@
             <w:rFonts w:cstheme="minorBidi"/>
             <w:smallCaps w:val="0"/>
             <w:noProof/>
-            <w:kern w:val="2"/>
             <w:sz w:val="22"/>
             <w:szCs w:val="22"/>
             <w:lang w:eastAsia="es-AR"/>
-            <w14:ligatures w14:val="standardContextual"/>
           </w:rPr>
           <w:tab/>
         </w:r>
@@ -1744,7 +1861,7 @@
             <w:noProof/>
             <w:webHidden/>
           </w:rPr>
-          <w:instrText xml:space="preserve"> PAGEREF _Toc180418320 \h </w:instrText>
+          <w:instrText xml:space="preserve"> PAGEREF _Toc181870476 \h </w:instrText>
         </w:r>
         <w:r>
           <w:rPr>
@@ -1786,14 +1903,12 @@
           <w:rFonts w:cstheme="minorBidi"/>
           <w:smallCaps w:val="0"/>
           <w:noProof/>
-          <w:kern w:val="2"/>
           <w:sz w:val="22"/>
           <w:szCs w:val="22"/>
           <w:lang w:eastAsia="es-AR"/>
-          <w14:ligatures w14:val="standardContextual"/>
-        </w:rPr>
-      </w:pPr>
-      <w:hyperlink w:anchor="_Toc180418321" w:history="1">
+        </w:rPr>
+      </w:pPr>
+      <w:hyperlink w:anchor="_Toc181870477" w:history="1">
         <w:r>
           <w:rPr>
             <w:rStyle w:val="Hyperlink"/>
@@ -1806,11 +1921,9 @@
             <w:rFonts w:cstheme="minorBidi"/>
             <w:smallCaps w:val="0"/>
             <w:noProof/>
-            <w:kern w:val="2"/>
             <w:sz w:val="22"/>
             <w:szCs w:val="22"/>
             <w:lang w:eastAsia="es-AR"/>
-            <w14:ligatures w14:val="standardContextual"/>
           </w:rPr>
           <w:tab/>
         </w:r>
@@ -1840,7 +1953,7 @@
             <w:noProof/>
             <w:webHidden/>
           </w:rPr>
-          <w:instrText xml:space="preserve"> PAGEREF _Toc180418321 \h </w:instrText>
+          <w:instrText xml:space="preserve"> PAGEREF _Toc181870477 \h </w:instrText>
         </w:r>
         <w:r>
           <w:rPr>
@@ -1860,7 +1973,7 @@
             <w:noProof/>
             <w:webHidden/>
           </w:rPr>
-          <w:t>10</w:t>
+          <w:t>11</w:t>
         </w:r>
         <w:r>
           <w:rPr>
@@ -1883,14 +1996,12 @@
           <w:bCs w:val="0"/>
           <w:caps w:val="0"/>
           <w:noProof/>
-          <w:kern w:val="2"/>
           <w:sz w:val="22"/>
           <w:szCs w:val="22"/>
           <w:lang w:eastAsia="es-AR"/>
-          <w14:ligatures w14:val="standardContextual"/>
-        </w:rPr>
-      </w:pPr>
-      <w:hyperlink w:anchor="_Toc180418322" w:history="1">
+        </w:rPr>
+      </w:pPr>
+      <w:hyperlink w:anchor="_Toc181870478" w:history="1">
         <w:r>
           <w:rPr>
             <w:rStyle w:val="Hyperlink"/>
@@ -1917,7 +2028,7 @@
             <w:noProof/>
             <w:webHidden/>
           </w:rPr>
-          <w:instrText xml:space="preserve"> PAGEREF _Toc180418322 \h </w:instrText>
+          <w:instrText xml:space="preserve"> PAGEREF _Toc181870478 \h </w:instrText>
         </w:r>
         <w:r>
           <w:rPr>
@@ -1976,7 +2087,7 @@
       <w:pPr>
         <w:pStyle w:val="Heading1"/>
       </w:pPr>
-      <w:bookmarkStart w:id="0" w:name="_Toc180418310"/>
+      <w:bookmarkStart w:id="0" w:name="_Toc181870466"/>
       <w:r>
         <w:lastRenderedPageBreak/>
         <w:t>Modo de uso del tablero</w:t>
@@ -2160,14 +2271,14 @@
         <w:tblLook w:val="04A0" w:firstRow="1" w:lastRow="0" w:firstColumn="1" w:lastColumn="0" w:noHBand="0" w:noVBand="1"/>
       </w:tblPr>
       <w:tblGrid>
-        <w:gridCol w:w="5452"/>
-        <w:gridCol w:w="2302"/>
-        <w:gridCol w:w="2316"/>
+        <w:gridCol w:w="5324"/>
+        <w:gridCol w:w="2371"/>
+        <w:gridCol w:w="2375"/>
       </w:tblGrid>
       <w:tr>
         <w:tc>
           <w:tcPr>
-            <w:tcW w:w="7450" w:type="dxa"/>
+            <w:tcW w:w="5524" w:type="dxa"/>
             <w:vAlign w:val="center"/>
           </w:tcPr>
           <w:p>
@@ -2220,7 +2331,7 @@
         </w:tc>
         <w:tc>
           <w:tcPr>
-            <w:tcW w:w="2398" w:type="dxa"/>
+            <w:tcW w:w="1907" w:type="dxa"/>
             <w:vAlign w:val="center"/>
           </w:tcPr>
           <w:p>
@@ -2233,10 +2344,10 @@
                 <w:noProof/>
               </w:rPr>
               <w:drawing>
-                <wp:inline distT="0" distB="0" distL="0" distR="0" wp14:anchorId="27B0E373" wp14:editId="55991BC4">
-                  <wp:extent cx="1323464" cy="2867284"/>
-                  <wp:effectExtent l="0" t="0" r="0" b="0"/>
-                  <wp:docPr id="1941401131" name="Picture 9"/>
+                <wp:inline distT="0" distB="0" distL="0" distR="0" wp14:anchorId="099BE232" wp14:editId="5CF4ABC8">
+                  <wp:extent cx="1388085" cy="3007286"/>
+                  <wp:effectExtent l="0" t="0" r="3175" b="3175"/>
+                  <wp:docPr id="4" name="Picture 4"/>
                   <wp:cNvGraphicFramePr>
                     <a:graphicFrameLocks xmlns:a="http://schemas.openxmlformats.org/drawingml/2006/main" noChangeAspect="1"/>
                   </wp:cNvGraphicFramePr>
@@ -2244,7 +2355,7 @@
                     <a:graphicData uri="http://schemas.openxmlformats.org/drawingml/2006/picture">
                       <pic:pic xmlns:pic="http://schemas.openxmlformats.org/drawingml/2006/picture">
                         <pic:nvPicPr>
-                          <pic:cNvPr id="1941401131" name="Picture 1941401131"/>
+                          <pic:cNvPr id="4" name="Picture 4"/>
                           <pic:cNvPicPr/>
                         </pic:nvPicPr>
                         <pic:blipFill>
@@ -2262,7 +2373,7 @@
                         <pic:spPr>
                           <a:xfrm>
                             <a:off x="0" y="0"/>
-                            <a:ext cx="1358018" cy="2942146"/>
+                            <a:ext cx="1445048" cy="3130696"/>
                           </a:xfrm>
                           <a:prstGeom prst="rect">
                             <a:avLst/>
@@ -2278,7 +2389,7 @@
         </w:tc>
         <w:tc>
           <w:tcPr>
-            <w:tcW w:w="222" w:type="dxa"/>
+            <w:tcW w:w="2639" w:type="dxa"/>
             <w:vAlign w:val="center"/>
           </w:tcPr>
           <w:p>
@@ -2296,10 +2407,10 @@
                 <w:lang w:val="en-US"/>
               </w:rPr>
               <w:drawing>
-                <wp:inline distT="0" distB="0" distL="0" distR="0" wp14:anchorId="50F16D45" wp14:editId="5CE79D72">
-                  <wp:extent cx="1326485" cy="2873829"/>
-                  <wp:effectExtent l="0" t="0" r="7620" b="3175"/>
-                  <wp:docPr id="113596129" name="Picture 10"/>
+                <wp:inline distT="0" distB="0" distL="0" distR="0" wp14:anchorId="0A417F38" wp14:editId="6DD20547">
+                  <wp:extent cx="1393673" cy="3019389"/>
+                  <wp:effectExtent l="0" t="0" r="0" b="0"/>
+                  <wp:docPr id="20" name="Picture 20"/>
                   <wp:cNvGraphicFramePr>
                     <a:graphicFrameLocks xmlns:a="http://schemas.openxmlformats.org/drawingml/2006/main" noChangeAspect="1"/>
                   </wp:cNvGraphicFramePr>
@@ -2307,7 +2418,7 @@
                     <a:graphicData uri="http://schemas.openxmlformats.org/drawingml/2006/picture">
                       <pic:pic xmlns:pic="http://schemas.openxmlformats.org/drawingml/2006/picture">
                         <pic:nvPicPr>
-                          <pic:cNvPr id="113596129" name="Picture 113596129"/>
+                          <pic:cNvPr id="20" name="Picture 20"/>
                           <pic:cNvPicPr/>
                         </pic:nvPicPr>
                         <pic:blipFill>
@@ -2325,7 +2436,7 @@
                         <pic:spPr>
                           <a:xfrm>
                             <a:off x="0" y="0"/>
-                            <a:ext cx="1326485" cy="2873829"/>
+                            <a:ext cx="1405735" cy="3045522"/>
                           </a:xfrm>
                           <a:prstGeom prst="rect">
                             <a:avLst/>
@@ -2371,7 +2482,7 @@
       <w:pPr>
         <w:pStyle w:val="Heading2"/>
       </w:pPr>
-      <w:bookmarkStart w:id="1" w:name="_Toc180418311"/>
+      <w:bookmarkStart w:id="1" w:name="_Toc181870467"/>
       <w:r>
         <w:t>Dinámica del juego</w:t>
       </w:r>
@@ -2555,15 +2666,9 @@
     </w:p>
     <w:p>
       <w:pPr>
-        <w:ind w:firstLine="0"/>
-        <w:jc w:val="both"/>
-      </w:pPr>
-    </w:p>
-    <w:p>
-      <w:pPr>
         <w:pStyle w:val="Heading2"/>
       </w:pPr>
-      <w:bookmarkStart w:id="2" w:name="_Toc180418312"/>
+      <w:bookmarkStart w:id="2" w:name="_Toc181870468"/>
       <w:r>
         <w:lastRenderedPageBreak/>
         <w:t>Consideraciones para el uso</w:t>
@@ -2855,7 +2960,13 @@
         <w:t xml:space="preserve">Reiniciar </w:t>
       </w:r>
       <w:r>
-        <w:t xml:space="preserve">lleva el tablero a sus valores de inicio. Salvo modificaciones realizadas por el usuario, esto corresponde a puntajes en cero, </w:t>
+        <w:t xml:space="preserve">lleva el tablero a sus valores de inicio. Salvo modificaciones realizadas por el usuario, esto corresponde a puntajes en </w:t>
+      </w:r>
+      <w:r>
+        <w:t>0</w:t>
+      </w:r>
+      <w:r>
+        <w:t xml:space="preserve">, </w:t>
       </w:r>
       <w:r>
         <w:rPr>
@@ -2975,13 +3086,25 @@
         <w:t>%</w:t>
       </w:r>
       <w:r>
-        <w:t xml:space="preserve"> al 100%, como así también la duración de la </w:t>
+        <w:t xml:space="preserve"> al 100%, como así también </w:t>
+      </w:r>
+      <w:r>
+        <w:t xml:space="preserve">habilitar/deshabilitar </w:t>
+      </w:r>
+      <w:r>
+        <w:t xml:space="preserve">la </w:t>
       </w:r>
       <w:r>
         <w:t>señal</w:t>
       </w:r>
       <w:r>
-        <w:t xml:space="preserve"> sonora o bien modificar los valores </w:t>
+        <w:t xml:space="preserve"> sonora</w:t>
+      </w:r>
+      <w:r>
+        <w:t>, modificar su duración</w:t>
+      </w:r>
+      <w:r>
+        <w:t xml:space="preserve"> o bien modificar los valores </w:t>
       </w:r>
       <w:r>
         <w:rPr>
@@ -3002,9 +3125,56 @@
     </w:p>
     <w:p>
       <w:pPr>
+        <w:ind w:firstLine="0"/>
+        <w:jc w:val="both"/>
+      </w:pPr>
+    </w:p>
+    <w:p>
+      <w:pPr>
+        <w:ind w:firstLine="0"/>
+        <w:jc w:val="both"/>
+        <w:rPr>
+          <w:i/>
+          <w:iCs/>
+          <w:sz w:val="20"/>
+          <w:szCs w:val="20"/>
+        </w:rPr>
+      </w:pPr>
+      <w:r>
+        <w:rPr>
+          <mc:AlternateContent>
+            <mc:Choice Requires="w16se"/>
+            <mc:Fallback>
+              <w:rFonts w:ascii="Segoe UI Emoji" w:eastAsia="Segoe UI Emoji" w:hAnsi="Segoe UI Emoji" w:cs="Segoe UI Emoji"/>
+            </mc:Fallback>
+          </mc:AlternateContent>
+          <w:sz w:val="20"/>
+          <w:szCs w:val="20"/>
+        </w:rPr>
+        <mc:AlternateContent>
+          <mc:Choice Requires="w16se">
+            <w16se:symEx w16se:font="Segoe UI Emoji" w16se:char="26A0"/>
+          </mc:Choice>
+          <mc:Fallback>
+            <w:t>⚠</w:t>
+          </mc:Fallback>
+        </mc:AlternateContent>
+      </w:r>
+      <w:r>
+        <w:rPr>
+          <w:i/>
+          <w:iCs/>
+          <w:sz w:val="20"/>
+          <w:szCs w:val="20"/>
+        </w:rPr>
+        <w:t>Tener en cuenta que ingresar al panel de configuración detiene el temporizador, si estuviera corriendo. Además, al guardar una nueva configuración, el chukker se reinicia. Por lo que se recomienda realizar estas modificaciones al inicio del partido.</w:t>
+      </w:r>
+    </w:p>
+    <w:p>
+      <w:pPr>
         <w:pStyle w:val="Heading3"/>
       </w:pPr>
-      <w:bookmarkStart w:id="3" w:name="_Toc180418313"/>
+      <w:bookmarkStart w:id="3" w:name="_Toc181870469"/>
       <w:r>
         <w:t>Configuraciones</w:t>
       </w:r>
@@ -3018,14 +3188,14 @@
           <w:numId w:val="0"/>
         </w:numPr>
       </w:pPr>
-      <w:bookmarkStart w:id="4" w:name="_Toc180418314"/>
+      <w:bookmarkStart w:id="4" w:name="_Toc181870470"/>
       <w:r>
         <w:t>Valor actual</w:t>
       </w:r>
+      <w:r>
+        <w:t xml:space="preserve"> de temporizador</w:t>
+      </w:r>
       <w:bookmarkEnd w:id="4"/>
-      <w:r>
-        <w:t xml:space="preserve"> de temporizador</w:t>
-      </w:r>
     </w:p>
     <w:p>
       <w:pPr>
@@ -3309,6 +3479,7 @@
         <w:rPr>
           <w:b/>
           <w:bCs/>
+          <w:color w:val="0070C0"/>
           <w:sz w:val="28"/>
           <w:szCs w:val="28"/>
         </w:rPr>
@@ -3321,6 +3492,7 @@
         <w:rPr>
           <w:b/>
           <w:bCs/>
+          <w:color w:val="0070C0"/>
           <w:sz w:val="28"/>
           <w:szCs w:val="28"/>
         </w:rPr>
@@ -3382,6 +3554,18 @@
       <w:r>
         <w:t>.</w:t>
       </w:r>
+    </w:p>
+    <w:p>
+      <w:pPr>
+        <w:ind w:firstLine="0"/>
+        <w:jc w:val="both"/>
+      </w:pPr>
+    </w:p>
+    <w:p>
+      <w:pPr>
+        <w:ind w:firstLine="0"/>
+        <w:jc w:val="both"/>
+      </w:pPr>
     </w:p>
     <w:p>
       <w:pPr>
@@ -3391,8 +3575,9 @@
           <w:numId w:val="0"/>
         </w:numPr>
       </w:pPr>
-      <w:bookmarkStart w:id="5" w:name="_Toc180418315"/>
-      <w:r>
+      <w:bookmarkStart w:id="5" w:name="_Toc181870471"/>
+      <w:r>
+        <w:lastRenderedPageBreak/>
         <w:t>Panel de configuración</w:t>
       </w:r>
       <w:bookmarkEnd w:id="5"/>
@@ -3432,7 +3617,6 @@
         <w:jc w:val="both"/>
       </w:pPr>
       <w:r>
-        <w:lastRenderedPageBreak/>
         <w:t xml:space="preserve">Para acceder al panel de configuración, simplemente presionar el botón </w:t>
       </w:r>
       <w:r>
@@ -3488,10 +3672,10 @@
                 <w:noProof/>
               </w:rPr>
               <w:drawing>
-                <wp:inline distT="0" distB="0" distL="0" distR="0" wp14:anchorId="5ADD05BF" wp14:editId="0BFCD74E">
-                  <wp:extent cx="2095375" cy="4539630"/>
-                  <wp:effectExtent l="19050" t="19050" r="19685" b="13335"/>
-                  <wp:docPr id="767491740" name="Picture 9"/>
+                <wp:inline distT="0" distB="0" distL="0" distR="0" wp14:anchorId="31F7D540" wp14:editId="6E0456B8">
+                  <wp:extent cx="1694002" cy="3670055"/>
+                  <wp:effectExtent l="0" t="0" r="1905" b="6985"/>
+                  <wp:docPr id="21" name="Picture 21"/>
                   <wp:cNvGraphicFramePr>
                     <a:graphicFrameLocks xmlns:a="http://schemas.openxmlformats.org/drawingml/2006/main" noChangeAspect="1"/>
                   </wp:cNvGraphicFramePr>
@@ -3499,7 +3683,7 @@
                     <a:graphicData uri="http://schemas.openxmlformats.org/drawingml/2006/picture">
                       <pic:pic xmlns:pic="http://schemas.openxmlformats.org/drawingml/2006/picture">
                         <pic:nvPicPr>
-                          <pic:cNvPr id="767491740" name="Picture 767491740"/>
+                          <pic:cNvPr id="21" name="Picture 21"/>
                           <pic:cNvPicPr/>
                         </pic:nvPicPr>
                         <pic:blipFill>
@@ -3517,16 +3701,11 @@
                         <pic:spPr>
                           <a:xfrm>
                             <a:off x="0" y="0"/>
-                            <a:ext cx="2105273" cy="4561075"/>
+                            <a:ext cx="1707155" cy="3698550"/>
                           </a:xfrm>
                           <a:prstGeom prst="rect">
                             <a:avLst/>
                           </a:prstGeom>
-                          <a:ln>
-                            <a:solidFill>
-                              <a:schemeClr val="tx1"/>
-                            </a:solidFill>
-                          </a:ln>
                         </pic:spPr>
                       </pic:pic>
                     </a:graphicData>
@@ -3664,10 +3843,10 @@
                 <w:noProof/>
               </w:rPr>
               <w:drawing>
-                <wp:inline distT="0" distB="0" distL="0" distR="0" wp14:anchorId="219DA15E" wp14:editId="47869E54">
-                  <wp:extent cx="2115143" cy="4582456"/>
-                  <wp:effectExtent l="19050" t="19050" r="19050" b="8890"/>
-                  <wp:docPr id="1499468386" name="Picture 11"/>
+                <wp:inline distT="0" distB="0" distL="0" distR="0" wp14:anchorId="1C934B38" wp14:editId="50A898F6">
+                  <wp:extent cx="1700581" cy="3684306"/>
+                  <wp:effectExtent l="0" t="0" r="0" b="0"/>
+                  <wp:docPr id="27" name="Picture 27"/>
                   <wp:cNvGraphicFramePr>
                     <a:graphicFrameLocks xmlns:a="http://schemas.openxmlformats.org/drawingml/2006/main" noChangeAspect="1"/>
                   </wp:cNvGraphicFramePr>
@@ -3675,7 +3854,7 @@
                     <a:graphicData uri="http://schemas.openxmlformats.org/drawingml/2006/picture">
                       <pic:pic xmlns:pic="http://schemas.openxmlformats.org/drawingml/2006/picture">
                         <pic:nvPicPr>
-                          <pic:cNvPr id="1499468386" name="Picture 1499468386"/>
+                          <pic:cNvPr id="27" name="Picture 27"/>
                           <pic:cNvPicPr/>
                         </pic:nvPicPr>
                         <pic:blipFill>
@@ -3693,16 +3872,11 @@
                         <pic:spPr>
                           <a:xfrm>
                             <a:off x="0" y="0"/>
-                            <a:ext cx="2124484" cy="4602692"/>
+                            <a:ext cx="1721734" cy="3730133"/>
                           </a:xfrm>
                           <a:prstGeom prst="rect">
                             <a:avLst/>
                           </a:prstGeom>
-                          <a:ln>
-                            <a:solidFill>
-                              <a:schemeClr val="tx1"/>
-                            </a:solidFill>
-                          </a:ln>
                         </pic:spPr>
                       </pic:pic>
                     </a:graphicData>
@@ -3718,7 +3892,7 @@
       <w:pPr>
         <w:pStyle w:val="Heading1"/>
       </w:pPr>
-      <w:bookmarkStart w:id="6" w:name="_Toc180418316"/>
+      <w:bookmarkStart w:id="6" w:name="_Toc181870472"/>
       <w:r>
         <w:t>Armado</w:t>
       </w:r>
@@ -3731,7 +3905,7 @@
       <w:pPr>
         <w:pStyle w:val="Heading2"/>
       </w:pPr>
-      <w:bookmarkStart w:id="7" w:name="_Toc180418317"/>
+      <w:bookmarkStart w:id="7" w:name="_Toc181870473"/>
       <w:r>
         <w:t>Materiales para el armado</w:t>
       </w:r>
@@ -4227,7 +4401,7 @@
       <w:pPr>
         <w:pStyle w:val="Heading2"/>
       </w:pPr>
-      <w:bookmarkStart w:id="8" w:name="_Toc180418318"/>
+      <w:bookmarkStart w:id="8" w:name="_Toc181870474"/>
       <w:r>
         <w:t>Instructivo</w:t>
       </w:r>
@@ -4402,6 +4576,9 @@
               <w:jc w:val="center"/>
             </w:pPr>
             <w:r>
+              <w:rPr>
+                <w:noProof/>
+              </w:rPr>
               <w:drawing>
                 <wp:inline distT="0" distB="0" distL="0" distR="0" wp14:anchorId="3AB89974" wp14:editId="7E596579">
                   <wp:extent cx="3114523" cy="989046"/>
@@ -4457,6 +4634,9 @@
               <w:jc w:val="center"/>
             </w:pPr>
             <w:r>
+              <w:rPr>
+                <w:noProof/>
+              </w:rPr>
               <w:drawing>
                 <wp:inline distT="0" distB="0" distL="0" distR="0" wp14:anchorId="41FBFCE1" wp14:editId="40306DE4">
                   <wp:extent cx="3115463" cy="1336435"/>
@@ -4511,6 +4691,9 @@
               <w:jc w:val="center"/>
             </w:pPr>
             <w:r>
+              <w:rPr>
+                <w:noProof/>
+              </w:rPr>
               <w:lastRenderedPageBreak/>
               <w:drawing>
                 <wp:inline distT="0" distB="0" distL="0" distR="0" wp14:anchorId="3D73634B" wp14:editId="27FE4E8D">
@@ -4569,10 +4752,7 @@
         <w:t xml:space="preserve">Setear el nivel de tensión de </w:t>
       </w:r>
       <w:r>
-        <w:t>convertidor DC-DC</w:t>
-      </w:r>
-      <w:r>
-        <w:t xml:space="preserve"> a </w:t>
+        <w:t xml:space="preserve">convertidor DC-DC a </w:t>
       </w:r>
       <w:r>
         <w:t>5V.</w:t>
@@ -5103,7 +5283,7 @@
       <w:pPr>
         <w:pStyle w:val="Heading1"/>
       </w:pPr>
-      <w:bookmarkStart w:id="9" w:name="_Toc180418319"/>
+      <w:bookmarkStart w:id="9" w:name="_Toc181870475"/>
       <w:r>
         <w:lastRenderedPageBreak/>
         <w:t>Software</w:t>
@@ -5127,7 +5307,7 @@
       <w:pPr>
         <w:pStyle w:val="Heading2"/>
       </w:pPr>
-      <w:bookmarkStart w:id="10" w:name="_Toc180418320"/>
+      <w:bookmarkStart w:id="10" w:name="_Toc181870476"/>
       <w:r>
         <w:t>Web Server</w:t>
       </w:r>
@@ -5255,40 +5435,49 @@
         <w:t>s</w:t>
       </w:r>
       <w:r>
-        <w:t xml:space="preserve"> para administrar las variables y funcionalidad del tablero. Para ello, </w:t>
-      </w:r>
-      <w:r>
-        <w:t xml:space="preserve">se </w:t>
-      </w:r>
-      <w:r>
-        <w:t xml:space="preserve">hace uso de los siguientes comandos disponibles, que serán </w:t>
-      </w:r>
-      <w:r>
-        <w:t xml:space="preserve">parámetros parte </w:t>
-      </w:r>
-      <w:r>
-        <w:t xml:space="preserve">de la URL </w:t>
-      </w:r>
-      <w:r>
-        <w:t>en</w:t>
-      </w:r>
-      <w:r>
-        <w:t xml:space="preserve"> la</w:t>
-      </w:r>
-      <w:r>
-        <w:t>s</w:t>
-      </w:r>
-      <w:r>
-        <w:t xml:space="preserve"> consult</w:t>
-      </w:r>
-      <w:r>
-        <w:t>a</w:t>
-      </w:r>
-      <w:r>
-        <w:t>s al servidor</w:t>
+        <w:t xml:space="preserve"> para administrar las variables y funcionalidad del tablero. </w:t>
+      </w:r>
+      <w:r>
+        <w:t>Todos son tipo GET y solo algunos reciben comandos y parámetros de ejecución. Se encuentran disponibles l</w:t>
+      </w:r>
+      <w:r>
+        <w:t xml:space="preserve">os siguientes </w:t>
+      </w:r>
+      <w:r>
+        <w:t xml:space="preserve">comandos en el </w:t>
+      </w:r>
+      <w:r>
+        <w:t>servidor</w:t>
       </w:r>
       <w:r>
         <w:t>:</w:t>
+      </w:r>
+    </w:p>
+    <w:p>
+      <w:pPr>
+        <w:ind w:firstLine="0"/>
+        <w:jc w:val="both"/>
+      </w:pPr>
+    </w:p>
+    <w:p>
+      <w:pPr>
+        <w:ind w:firstLine="0"/>
+        <w:jc w:val="both"/>
+        <w:rPr>
+          <w:rFonts w:ascii="Courier New" w:hAnsi="Courier New" w:cs="Courier New"/>
+        </w:rPr>
+      </w:pPr>
+      <w:r>
+        <w:rPr>
+          <w:rFonts w:ascii="Courier New" w:hAnsi="Courier New" w:cs="Courier New"/>
+        </w:rPr>
+        <w:t>/score</w:t>
+      </w:r>
+      <w:r>
+        <w:rPr>
+          <w:rFonts w:ascii="Courier New" w:hAnsi="Courier New" w:cs="Courier New"/>
+        </w:rPr>
+        <w:t>?cmd=&lt;&gt;</w:t>
       </w:r>
     </w:p>
     <w:p>
@@ -5541,6 +5730,32 @@
     </w:p>
     <w:p>
       <w:pPr>
+        <w:ind w:firstLine="0"/>
+        <w:rPr>
+          <w:lang w:val="es-419"/>
+        </w:rPr>
+      </w:pPr>
+      <w:r>
+        <w:rPr>
+          <w:rFonts w:ascii="Courier New" w:hAnsi="Courier New" w:cs="Courier New"/>
+        </w:rPr>
+        <w:t>/</w:t>
+      </w:r>
+      <w:r>
+        <w:rPr>
+          <w:rFonts w:ascii="Courier New" w:hAnsi="Courier New" w:cs="Courier New"/>
+        </w:rPr>
+        <w:t>chukker</w:t>
+      </w:r>
+      <w:r>
+        <w:rPr>
+          <w:rFonts w:ascii="Courier New" w:hAnsi="Courier New" w:cs="Courier New"/>
+        </w:rPr>
+        <w:t>?cmd=&lt;&gt;</w:t>
+      </w:r>
+    </w:p>
+    <w:p>
+      <w:pPr>
         <w:pStyle w:val="ListParagraph"/>
         <w:numPr>
           <w:ilvl w:val="0"/>
@@ -5701,6 +5916,32 @@
     </w:p>
     <w:p>
       <w:pPr>
+        <w:ind w:firstLine="0"/>
+        <w:rPr>
+          <w:lang w:val="en-US"/>
+        </w:rPr>
+      </w:pPr>
+      <w:r>
+        <w:rPr>
+          <w:rFonts w:ascii="Courier New" w:hAnsi="Courier New" w:cs="Courier New"/>
+        </w:rPr>
+        <w:t>/</w:t>
+      </w:r>
+      <w:r>
+        <w:rPr>
+          <w:rFonts w:ascii="Courier New" w:hAnsi="Courier New" w:cs="Courier New"/>
+        </w:rPr>
+        <w:t>timer</w:t>
+      </w:r>
+      <w:r>
+        <w:rPr>
+          <w:rFonts w:ascii="Courier New" w:hAnsi="Courier New" w:cs="Courier New"/>
+        </w:rPr>
+        <w:t>?cmd=&lt;&gt;</w:t>
+      </w:r>
+    </w:p>
+    <w:p>
+      <w:pPr>
         <w:pStyle w:val="ListParagraph"/>
         <w:numPr>
           <w:ilvl w:val="0"/>
@@ -5853,20 +6094,47 @@
     </w:p>
     <w:p>
       <w:pPr>
+        <w:ind w:firstLine="0"/>
+        <w:rPr>
+          <w:rFonts w:ascii="Courier New" w:hAnsi="Courier New" w:cs="Courier New"/>
+          <w:lang w:val="en-US"/>
+        </w:rPr>
+      </w:pPr>
+      <w:r>
+        <w:rPr>
+          <w:rFonts w:ascii="Courier New" w:hAnsi="Courier New" w:cs="Courier New"/>
+          <w:lang w:val="en-US"/>
+        </w:rPr>
+        <w:t>/timer/set</w:t>
+      </w:r>
+      <w:r>
+        <w:rPr>
+          <w:rFonts w:ascii="Courier New" w:hAnsi="Courier New" w:cs="Courier New"/>
+          <w:lang w:val="en-US"/>
+        </w:rPr>
+        <w:t>?cmd=&lt;&gt;&amp;mm=&lt;&gt;&amp;s</w:t>
+      </w:r>
+      <w:r>
+        <w:rPr>
+          <w:rFonts w:ascii="Courier New" w:hAnsi="Courier New" w:cs="Courier New"/>
+          <w:lang w:val="en-US"/>
+        </w:rPr>
+        <w:t>s=&lt;&gt;</w:t>
+      </w:r>
+    </w:p>
+    <w:p>
+      <w:pPr>
         <w:pStyle w:val="ListParagraph"/>
         <w:numPr>
           <w:ilvl w:val="0"/>
           <w:numId w:val="27"/>
         </w:numPr>
-        <w:rPr>
-          <w:lang w:val="es-419"/>
-        </w:rPr>
-      </w:pPr>
-      <w:r>
-        <w:rPr>
-          <w:lang w:val="es-419"/>
-        </w:rPr>
-        <w:t>RESET_</w:t>
+      </w:pPr>
+      <w:r>
+        <w:rPr>
+          <w:lang w:val="es-419"/>
+        </w:rPr>
+        <w:t>SET_CURRENT_</w:t>
       </w:r>
       <w:r>
         <w:rPr>
@@ -5881,13 +6149,19 @@
           <w:lang w:val="es-419"/>
         </w:rPr>
         <w:tab/>
+        <w:t>=</w:t>
       </w:r>
       <w:r>
         <w:rPr>
           <w:lang w:val="es-419"/>
         </w:rPr>
         <w:tab/>
-        <w:t>=</w:t>
+      </w:r>
+      <w:r>
+        <w:rPr>
+          <w:lang w:val="es-419"/>
+        </w:rPr>
+        <w:t>10</w:t>
       </w:r>
       <w:r>
         <w:rPr>
@@ -5897,54 +6171,22 @@
       </w:r>
       <w:r>
         <w:rPr>
-          <w:lang w:val="es-419"/>
-        </w:rPr>
-        <w:t>9</w:t>
+          <w:lang w:val="en-US"/>
+        </w:rPr>
+        <w:sym w:font="Wingdings" w:char="F0E0"/>
       </w:r>
       <w:r>
         <w:rPr>
           <w:lang w:val="es-419"/>
         </w:rPr>
         <w:tab/>
-      </w:r>
-      <w:r>
-        <w:rPr>
-          <w:lang w:val="en-US"/>
-        </w:rPr>
-        <w:sym w:font="Wingdings" w:char="F0E0"/>
-      </w:r>
-      <w:r>
-        <w:rPr>
-          <w:lang w:val="es-419"/>
-        </w:rPr>
-        <w:tab/>
-        <w:t>resetear el t</w:t>
-      </w:r>
-      <w:r>
-        <w:rPr>
-          <w:lang w:val="es-419"/>
-        </w:rPr>
-        <w:t>emporizador a valor</w:t>
-      </w:r>
-      <w:r>
-        <w:rPr>
-          <w:lang w:val="es-419"/>
-        </w:rPr>
-        <w:t xml:space="preserve"> de inicio (</w:t>
-      </w:r>
-      <w:r>
-        <w:rPr>
-          <w:i/>
-          <w:iCs/>
-          <w:lang w:val="es-419"/>
-        </w:rPr>
-        <w:t>default</w:t>
-      </w:r>
-      <w:r>
-        <w:rPr>
-          <w:lang w:val="es-419"/>
-        </w:rPr>
-        <w:t>)</w:t>
+        <w:t>modificar el va</w:t>
+      </w:r>
+      <w:r>
+        <w:rPr>
+          <w:lang w:val="es-419"/>
+        </w:rPr>
+        <w:t>lor actual del temporizador</w:t>
       </w:r>
     </w:p>
     <w:p>
@@ -5956,62 +6198,63 @@
         </w:numPr>
       </w:pPr>
       <w:r>
-        <w:rPr>
-          <w:lang w:val="es-419"/>
-        </w:rPr>
-        <w:t>SET_CURRENT_</w:t>
+        <w:t>SET_</w:t>
       </w:r>
       <w:r>
         <w:rPr>
           <w:i/>
           <w:iCs/>
-          <w:lang w:val="es-419"/>
+        </w:rPr>
+        <w:t>DEFAULT</w:t>
+      </w:r>
+      <w:r>
+        <w:t>_</w:t>
+      </w:r>
+      <w:r>
+        <w:rPr>
+          <w:i/>
+          <w:iCs/>
         </w:rPr>
         <w:t>TIMER</w:t>
       </w:r>
       <w:r>
-        <w:rPr>
-          <w:lang w:val="es-419"/>
-        </w:rPr>
         <w:tab/>
         <w:t>=</w:t>
       </w:r>
       <w:r>
-        <w:rPr>
-          <w:lang w:val="es-419"/>
-        </w:rPr>
         <w:tab/>
       </w:r>
       <w:r>
-        <w:rPr>
-          <w:lang w:val="es-419"/>
-        </w:rPr>
-        <w:t>10</w:t>
-      </w:r>
-      <w:r>
-        <w:rPr>
-          <w:lang w:val="es-419"/>
-        </w:rPr>
+        <w:t>1</w:t>
+      </w:r>
+      <w:r>
+        <w:t>1</w:t>
+      </w:r>
+      <w:r>
         <w:tab/>
       </w:r>
       <w:r>
-        <w:rPr>
-          <w:lang w:val="en-US"/>
-        </w:rPr>
         <w:sym w:font="Wingdings" w:char="F0E0"/>
       </w:r>
       <w:r>
-        <w:rPr>
-          <w:lang w:val="es-419"/>
-        </w:rPr>
         <w:tab/>
-        <w:t>modificar el va</w:t>
-      </w:r>
-      <w:r>
-        <w:rPr>
-          <w:lang w:val="es-419"/>
-        </w:rPr>
-        <w:t>lor actual del temporizador</w:t>
+        <w:t xml:space="preserve">modificar </w:t>
+      </w:r>
+      <w:r>
+        <w:t>duración</w:t>
+      </w:r>
+      <w:r>
+        <w:t xml:space="preserve"> de </w:t>
+      </w:r>
+      <w:r>
+        <w:rPr>
+          <w:i/>
+          <w:iCs/>
+        </w:rPr>
+        <w:t>chukker</w:t>
+      </w:r>
+      <w:r>
+        <w:t xml:space="preserve"> del temporizador</w:t>
       </w:r>
     </w:p>
     <w:p>
@@ -6030,16 +6273,30 @@
           <w:i/>
           <w:iCs/>
         </w:rPr>
-        <w:t>DEFAULT</w:t>
-      </w:r>
-      <w:r>
-        <w:t>_</w:t>
+        <w:t>EXTEND</w:t>
       </w:r>
       <w:r>
         <w:rPr>
           <w:i/>
           <w:iCs/>
         </w:rPr>
+        <w:t>E</w:t>
+      </w:r>
+      <w:r>
+        <w:rPr>
+          <w:i/>
+          <w:iCs/>
+        </w:rPr>
+        <w:t>D</w:t>
+      </w:r>
+      <w:r>
+        <w:t>_</w:t>
+      </w:r>
+      <w:r>
+        <w:rPr>
+          <w:i/>
+          <w:iCs/>
+        </w:rPr>
         <w:t>TIMER</w:t>
       </w:r>
       <w:r>
@@ -6048,12 +6305,10 @@
       </w:r>
       <w:r>
         <w:tab/>
-      </w:r>
-      <w:r>
         <w:t>1</w:t>
       </w:r>
       <w:r>
-        <w:t>1</w:t>
+        <w:t>2</w:t>
       </w:r>
       <w:r>
         <w:tab/>
@@ -6066,20 +6321,13 @@
         <w:t xml:space="preserve">modificar </w:t>
       </w:r>
       <w:r>
-        <w:t>duración</w:t>
-      </w:r>
-      <w:r>
-        <w:t xml:space="preserve"> de </w:t>
-      </w:r>
-      <w:r>
-        <w:rPr>
-          <w:i/>
-          <w:iCs/>
-        </w:rPr>
-        <w:t>chukker</w:t>
-      </w:r>
-      <w:r>
-        <w:t xml:space="preserve"> del temporizador</w:t>
+        <w:t xml:space="preserve">duración </w:t>
+      </w:r>
+      <w:r>
+        <w:t>de</w:t>
+      </w:r>
+      <w:r>
+        <w:t xml:space="preserve"> tiempo extendido</w:t>
       </w:r>
     </w:p>
     <w:p>
@@ -6098,30 +6346,16 @@
           <w:i/>
           <w:iCs/>
         </w:rPr>
-        <w:t>EXTEND</w:t>
+        <w:t>HALFTIME</w:t>
+      </w:r>
+      <w:r>
+        <w:t>_</w:t>
       </w:r>
       <w:r>
         <w:rPr>
           <w:i/>
           <w:iCs/>
         </w:rPr>
-        <w:t>E</w:t>
-      </w:r>
-      <w:r>
-        <w:rPr>
-          <w:i/>
-          <w:iCs/>
-        </w:rPr>
-        <w:t>D</w:t>
-      </w:r>
-      <w:r>
-        <w:t>_</w:t>
-      </w:r>
-      <w:r>
-        <w:rPr>
-          <w:i/>
-          <w:iCs/>
-        </w:rPr>
         <w:t>TIMER</w:t>
       </w:r>
       <w:r>
@@ -6133,7 +6367,7 @@
         <w:t>1</w:t>
       </w:r>
       <w:r>
-        <w:t>2</w:t>
+        <w:t>3</w:t>
       </w:r>
       <w:r>
         <w:tab/>
@@ -6149,10 +6383,33 @@
         <w:t xml:space="preserve">duración </w:t>
       </w:r>
       <w:r>
-        <w:t>de</w:t>
-      </w:r>
-      <w:r>
-        <w:t xml:space="preserve"> tiempo extendido</w:t>
+        <w:t xml:space="preserve">de </w:t>
+      </w:r>
+      <w:r>
+        <w:t>intervalo de descanso</w:t>
+      </w:r>
+    </w:p>
+    <w:p>
+      <w:pPr>
+        <w:ind w:firstLine="0"/>
+      </w:pPr>
+      <w:r>
+        <w:rPr>
+          <w:rFonts w:ascii="Courier New" w:hAnsi="Courier New" w:cs="Courier New"/>
+        </w:rPr>
+        <w:t>/</w:t>
+      </w:r>
+      <w:r>
+        <w:rPr>
+          <w:rFonts w:ascii="Courier New" w:hAnsi="Courier New" w:cs="Courier New"/>
+        </w:rPr>
+        <w:t>reset</w:t>
+      </w:r>
+      <w:r>
+        <w:rPr>
+          <w:rFonts w:ascii="Courier New" w:hAnsi="Courier New" w:cs="Courier New"/>
+        </w:rPr>
+        <w:t>?cmd=&lt;&gt;</w:t>
       </w:r>
     </w:p>
     <w:p>
@@ -6162,56 +6419,94 @@
           <w:ilvl w:val="0"/>
           <w:numId w:val="27"/>
         </w:numPr>
-      </w:pPr>
-      <w:r>
-        <w:t>SET_</w:t>
+        <w:rPr>
+          <w:lang w:val="es-419"/>
+        </w:rPr>
+      </w:pPr>
+      <w:r>
+        <w:rPr>
+          <w:lang w:val="es-419"/>
+        </w:rPr>
+        <w:t>RESET_ALL</w:t>
+      </w:r>
+      <w:r>
+        <w:rPr>
+          <w:lang w:val="es-419"/>
+        </w:rPr>
+        <w:tab/>
+      </w:r>
+      <w:r>
+        <w:rPr>
+          <w:lang w:val="es-419"/>
+        </w:rPr>
+        <w:tab/>
+        <w:t>=</w:t>
+      </w:r>
+      <w:r>
+        <w:rPr>
+          <w:lang w:val="es-419"/>
+        </w:rPr>
+        <w:tab/>
+      </w:r>
+      <w:r>
+        <w:rPr>
+          <w:lang w:val="es-419"/>
+        </w:rPr>
+        <w:t>1</w:t>
+      </w:r>
+      <w:r>
+        <w:rPr>
+          <w:lang w:val="es-419"/>
+        </w:rPr>
+        <w:t>4</w:t>
+      </w:r>
+      <w:r>
+        <w:rPr>
+          <w:lang w:val="es-419"/>
+        </w:rPr>
+        <w:tab/>
+      </w:r>
+      <w:r>
+        <w:sym w:font="Wingdings" w:char="F0E0"/>
+      </w:r>
+      <w:r>
+        <w:rPr>
+          <w:lang w:val="es-419"/>
+        </w:rPr>
+        <w:tab/>
+        <w:t>reset</w:t>
+      </w:r>
+      <w:r>
+        <w:rPr>
+          <w:lang w:val="es-419"/>
+        </w:rPr>
+        <w:t>e</w:t>
+      </w:r>
+      <w:r>
+        <w:rPr>
+          <w:lang w:val="es-419"/>
+        </w:rPr>
+        <w:t>ar el tablero</w:t>
+      </w:r>
+      <w:r>
+        <w:rPr>
+          <w:lang w:val="es-419"/>
+        </w:rPr>
+        <w:t xml:space="preserve"> a valores de inicio (</w:t>
       </w:r>
       <w:r>
         <w:rPr>
           <w:i/>
           <w:iCs/>
-        </w:rPr>
-        <w:t>HALFTIME</w:t>
-      </w:r>
-      <w:r>
-        <w:t>_</w:t>
-      </w:r>
-      <w:r>
-        <w:rPr>
-          <w:i/>
-          <w:iCs/>
-        </w:rPr>
-        <w:t>TIMER</w:t>
-      </w:r>
-      <w:r>
-        <w:tab/>
-        <w:t>=</w:t>
-      </w:r>
-      <w:r>
-        <w:tab/>
-        <w:t>1</w:t>
-      </w:r>
-      <w:r>
-        <w:t>3</w:t>
-      </w:r>
-      <w:r>
-        <w:tab/>
-      </w:r>
-      <w:r>
-        <w:sym w:font="Wingdings" w:char="F0E0"/>
-      </w:r>
-      <w:r>
-        <w:tab/>
-        <w:t xml:space="preserve">modificar </w:t>
-      </w:r>
-      <w:r>
-        <w:t xml:space="preserve">duración </w:t>
-      </w:r>
-      <w:r>
-        <w:t xml:space="preserve">de </w:t>
-      </w:r>
-      <w:r>
-        <w:t>intervalo de descanso</w:t>
+          <w:lang w:val="es-419"/>
+        </w:rPr>
+        <w:t>default</w:t>
+      </w:r>
+      <w:r>
+        <w:rPr>
+          <w:lang w:val="es-419"/>
+        </w:rPr>
+        <w:t>)</w:t>
       </w:r>
     </w:p>
     <w:p>
@@ -6229,13 +6524,15 @@
         <w:rPr>
           <w:lang w:val="es-419"/>
         </w:rPr>
-        <w:t>RESET_ALL</w:t>
-      </w:r>
-      <w:r>
-        <w:rPr>
-          <w:lang w:val="es-419"/>
-        </w:rPr>
-        <w:tab/>
+        <w:t>RESET_</w:t>
+      </w:r>
+      <w:r>
+        <w:rPr>
+          <w:i/>
+          <w:iCs/>
+          <w:lang w:val="es-419"/>
+        </w:rPr>
+        <w:t>CHUKKER</w:t>
       </w:r>
       <w:r>
         <w:rPr>
@@ -6254,13 +6551,7 @@
         <w:rPr>
           <w:lang w:val="es-419"/>
         </w:rPr>
-        <w:t>1</w:t>
-      </w:r>
-      <w:r>
-        <w:rPr>
-          <w:lang w:val="es-419"/>
-        </w:rPr>
-        <w:t>4</w:t>
+        <w:t>9</w:t>
       </w:r>
       <w:r>
         <w:rPr>
@@ -6269,6 +6560,9 @@
         <w:tab/>
       </w:r>
       <w:r>
+        <w:rPr>
+          <w:lang w:val="en-US"/>
+        </w:rPr>
         <w:sym w:font="Wingdings" w:char="F0E0"/>
       </w:r>
       <w:r>
@@ -6276,25 +6570,13 @@
           <w:lang w:val="es-419"/>
         </w:rPr>
         <w:tab/>
-        <w:t>reset</w:t>
-      </w:r>
-      <w:r>
-        <w:rPr>
-          <w:lang w:val="es-419"/>
-        </w:rPr>
-        <w:t>e</w:t>
-      </w:r>
-      <w:r>
-        <w:rPr>
-          <w:lang w:val="es-419"/>
-        </w:rPr>
-        <w:t>ar el tablero</w:t>
-      </w:r>
-      <w:r>
-        <w:rPr>
-          <w:lang w:val="es-419"/>
-        </w:rPr>
-        <w:t xml:space="preserve"> a valores de inicio (</w:t>
+        <w:t>resetear el t</w:t>
+      </w:r>
+      <w:r>
+        <w:rPr>
+          <w:lang w:val="es-419"/>
+        </w:rPr>
+        <w:t>emporizador a valor de inicio (</w:t>
       </w:r>
       <w:r>
         <w:rPr>
@@ -6309,6 +6591,79 @@
           <w:lang w:val="es-419"/>
         </w:rPr>
         <w:t>)</w:t>
+      </w:r>
+    </w:p>
+    <w:p>
+      <w:pPr>
+        <w:ind w:firstLine="0"/>
+        <w:rPr>
+          <w:rFonts w:ascii="Courier New" w:hAnsi="Courier New" w:cs="Courier New"/>
+        </w:rPr>
+      </w:pPr>
+      <w:r>
+        <w:rPr>
+          <w:rFonts w:ascii="Courier New" w:hAnsi="Courier New" w:cs="Courier New"/>
+        </w:rPr>
+        <w:t>/config?cmd=&lt;&gt;&amp;l_bri=&lt;&gt;</w:t>
+      </w:r>
+      <w:r>
+        <w:rPr>
+          <w:rFonts w:ascii="Courier New" w:hAnsi="Courier New" w:cs="Courier New"/>
+        </w:rPr>
+        <w:t>&amp;a_en=&lt;&gt;</w:t>
+      </w:r>
+      <w:r>
+        <w:rPr>
+          <w:rFonts w:ascii="Courier New" w:hAnsi="Courier New" w:cs="Courier New"/>
+        </w:rPr>
+        <w:t>&amp;a_len=&lt;&gt;</w:t>
+      </w:r>
+    </w:p>
+    <w:p>
+      <w:pPr>
+        <w:ind w:firstLine="708"/>
+        <w:rPr>
+          <w:rFonts w:ascii="Courier New" w:hAnsi="Courier New" w:cs="Courier New"/>
+          <w:lang w:val="en-US"/>
+        </w:rPr>
+      </w:pPr>
+      <w:r>
+        <w:rPr>
+          <w:rFonts w:ascii="Courier New" w:hAnsi="Courier New" w:cs="Courier New"/>
+          <w:lang w:val="en-US"/>
+        </w:rPr>
+        <w:t>&amp;ch_mm=&lt;&gt;&amp;ch_ss&lt;&gt;</w:t>
+      </w:r>
+    </w:p>
+    <w:p>
+      <w:pPr>
+        <w:ind w:firstLine="708"/>
+        <w:rPr>
+          <w:rFonts w:ascii="Courier New" w:hAnsi="Courier New" w:cs="Courier New"/>
+          <w:lang w:val="en-US"/>
+        </w:rPr>
+      </w:pPr>
+      <w:r>
+        <w:rPr>
+          <w:rFonts w:ascii="Courier New" w:hAnsi="Courier New" w:cs="Courier New"/>
+          <w:lang w:val="en-US"/>
+        </w:rPr>
+        <w:t>&amp;et_mm=&lt;&gt;&amp;et_ss=&lt;&gt;</w:t>
+      </w:r>
+    </w:p>
+    <w:p>
+      <w:pPr>
+        <w:ind w:firstLine="708"/>
+        <w:rPr>
+          <w:lang w:val="en-US"/>
+        </w:rPr>
+      </w:pPr>
+      <w:r>
+        <w:rPr>
+          <w:rFonts w:ascii="Courier New" w:hAnsi="Courier New" w:cs="Courier New"/>
+          <w:lang w:val="en-US"/>
+        </w:rPr>
+        <w:t>&amp;hf_mm=&lt;&gt;&amp;hd_ss=&lt;&gt;</w:t>
       </w:r>
     </w:p>
     <w:p>
@@ -6413,6 +6768,26 @@
     </w:p>
     <w:p>
       <w:pPr>
+        <w:ind w:firstLine="0"/>
+        <w:rPr>
+          <w:lang w:val="es-419"/>
+        </w:rPr>
+      </w:pPr>
+      <w:r>
+        <w:rPr>
+          <w:rFonts w:ascii="Courier New" w:hAnsi="Courier New" w:cs="Courier New"/>
+        </w:rPr>
+        <w:t>/</w:t>
+      </w:r>
+      <w:r>
+        <w:rPr>
+          <w:rFonts w:ascii="Courier New" w:hAnsi="Courier New" w:cs="Courier New"/>
+        </w:rPr>
+        <w:t>config?cmd=&lt;&gt;</w:t>
+      </w:r>
+    </w:p>
+    <w:p>
+      <w:pPr>
         <w:pStyle w:val="ListParagraph"/>
         <w:numPr>
           <w:ilvl w:val="0"/>
@@ -6491,28 +6866,119 @@
     <w:p>
       <w:pPr>
         <w:ind w:firstLine="0"/>
+        <w:rPr>
+          <w:lang w:val="es-419"/>
+        </w:rPr>
+      </w:pPr>
+      <w:r>
+        <w:rPr>
+          <w:rFonts w:ascii="Courier New" w:hAnsi="Courier New" w:cs="Courier New"/>
+        </w:rPr>
+        <w:t>/</w:t>
+      </w:r>
+      <w:r>
+        <w:rPr>
+          <w:rFonts w:ascii="Courier New" w:hAnsi="Courier New" w:cs="Courier New"/>
+        </w:rPr>
+        <w:t>horn</w:t>
+      </w:r>
+      <w:r>
+        <w:rPr>
+          <w:rFonts w:ascii="Courier New" w:hAnsi="Courier New" w:cs="Courier New"/>
+        </w:rPr>
+        <w:t>?cmd=&lt;&gt;</w:t>
+      </w:r>
+    </w:p>
+    <w:p>
+      <w:pPr>
+        <w:pStyle w:val="ListParagraph"/>
+        <w:numPr>
+          <w:ilvl w:val="0"/>
+          <w:numId w:val="27"/>
+        </w:numPr>
+      </w:pPr>
+      <w:r>
+        <w:t>TRIGGER_HORN</w:t>
+      </w:r>
+      <w:r>
+        <w:tab/>
+        <w:t>=</w:t>
+      </w:r>
+      <w:r>
+        <w:tab/>
+        <w:t>17</w:t>
+      </w:r>
+      <w:r>
+        <w:tab/>
+      </w:r>
+      <w:r>
+        <w:rPr>
+          <w:lang w:val="es-419"/>
+        </w:rPr>
+        <w:sym w:font="Wingdings" w:char="F0E0"/>
+      </w:r>
+      <w:r>
+        <w:tab/>
+        <w:t>disparar señal son</w:t>
+      </w:r>
+      <w:r>
+        <w:t>ora</w:t>
+      </w:r>
+    </w:p>
+    <w:p>
+      <w:pPr>
+        <w:ind w:firstLine="0"/>
         <w:jc w:val="both"/>
         <w:rPr>
-          <w:lang w:val="es-419"/>
-        </w:rPr>
-      </w:pPr>
-    </w:p>
-    <w:p>
-      <w:pPr>
-        <w:keepNext/>
+          <w:rFonts w:ascii="Courier New" w:hAnsi="Courier New" w:cs="Courier New"/>
+        </w:rPr>
+      </w:pPr>
+      <w:r>
+        <w:rPr>
+          <w:rFonts w:ascii="Courier New" w:hAnsi="Courier New" w:cs="Courier New"/>
+        </w:rPr>
+        <w:t>/</w:t>
+      </w:r>
+      <w:r>
+        <w:rPr>
+          <w:rFonts w:ascii="Courier New" w:hAnsi="Courier New" w:cs="Courier New"/>
+        </w:rPr>
+        <w:t>scoreboard</w:t>
+      </w:r>
+    </w:p>
+    <w:p>
+      <w:pPr>
+        <w:ind w:firstLine="0"/>
+        <w:jc w:val="both"/>
+      </w:pPr>
+      <w:r>
+        <w:rPr>
+          <w:rFonts w:ascii="Courier New" w:hAnsi="Courier New" w:cs="Courier New"/>
+        </w:rPr>
+        <w:t>/</w:t>
+      </w:r>
+      <w:r>
+        <w:rPr>
+          <w:rFonts w:ascii="Courier New" w:hAnsi="Courier New" w:cs="Courier New"/>
+        </w:rPr>
+        <w:t>ping</w:t>
+      </w:r>
+    </w:p>
+    <w:p>
+      <w:pPr>
         <w:ind w:firstLine="0"/>
         <w:jc w:val="center"/>
       </w:pPr>
       <w:r>
         <w:rPr>
           <w:noProof/>
-          <w:lang w:val="es-419"/>
-        </w:rPr>
+        </w:rPr>
+        <w:lastRenderedPageBreak/>
         <w:drawing>
-          <wp:inline distT="0" distB="0" distL="0" distR="0" wp14:anchorId="7A3175A7" wp14:editId="3FBB0449">
-            <wp:extent cx="5653153" cy="2992582"/>
-            <wp:effectExtent l="0" t="0" r="5080" b="0"/>
-            <wp:docPr id="282825542" name="Picture 11"/>
+          <wp:inline distT="0" distB="0" distL="0" distR="0" wp14:anchorId="70E389BD" wp14:editId="71AE893F">
+            <wp:extent cx="4636317" cy="2865501"/>
+            <wp:effectExtent l="0" t="0" r="0" b="0"/>
+            <wp:docPr id="25" name="Picture 25"/>
             <wp:cNvGraphicFramePr>
               <a:graphicFrameLocks xmlns:a="http://schemas.openxmlformats.org/drawingml/2006/main" noChangeAspect="1"/>
             </wp:cNvGraphicFramePr>
@@ -6520,7 +6986,7 @@
               <a:graphicData uri="http://schemas.openxmlformats.org/drawingml/2006/picture">
                 <pic:pic xmlns:pic="http://schemas.openxmlformats.org/drawingml/2006/picture">
                   <pic:nvPicPr>
-                    <pic:cNvPr id="282825542" name="Picture 282825542"/>
+                    <pic:cNvPr id="25" name="Picture 25"/>
                     <pic:cNvPicPr/>
                   </pic:nvPicPr>
                   <pic:blipFill>
@@ -6538,7 +7004,7 @@
                   <pic:spPr>
                     <a:xfrm>
                       <a:off x="0" y="0"/>
-                      <a:ext cx="5675502" cy="3004413"/>
+                      <a:ext cx="4653551" cy="2876152"/>
                     </a:xfrm>
                     <a:prstGeom prst="rect">
                       <a:avLst/>
@@ -7328,19 +7794,7 @@
         <w:rPr>
           <w:lang w:val="es-419"/>
         </w:rPr>
-        <w:t xml:space="preserve">Largo de </w:t>
-      </w:r>
-      <w:r>
-        <w:rPr>
-          <w:lang w:val="es-419"/>
-        </w:rPr>
-        <w:t>señal sonora</w:t>
-      </w:r>
-      <w:r>
-        <w:rPr>
-          <w:lang w:val="es-419"/>
-        </w:rPr>
-        <w:t xml:space="preserve"> en segundos</w:t>
+        <w:t>Señal sonora habilitada</w:t>
       </w:r>
       <w:r>
         <w:rPr>
@@ -7364,7 +7818,8 @@
         <w:rPr>
           <w:lang w:val="es-419"/>
         </w:rPr>
-        <w:t>: [1;5]</w:t>
+        <w:tab/>
+        <w:t>: [0;1]</w:t>
       </w:r>
     </w:p>
     <w:p>
@@ -7383,36 +7838,34 @@
         <w:rPr>
           <w:lang w:val="es-419"/>
         </w:rPr>
-        <w:t xml:space="preserve">Minutos de la duración del </w:t>
-      </w:r>
-      <w:r>
-        <w:rPr>
-          <w:i/>
-          <w:iCs/>
-          <w:lang w:val="es-419"/>
-        </w:rPr>
-        <w:t>chukker</w:t>
-      </w:r>
-      <w:r>
-        <w:rPr>
-          <w:i/>
-          <w:iCs/>
+        <w:t xml:space="preserve">Largo de </w:t>
+      </w:r>
+      <w:r>
+        <w:rPr>
+          <w:lang w:val="es-419"/>
+        </w:rPr>
+        <w:t>señal sonora</w:t>
+      </w:r>
+      <w:r>
+        <w:rPr>
+          <w:lang w:val="es-419"/>
+        </w:rPr>
+        <w:t xml:space="preserve"> en segundos</w:t>
+      </w:r>
+      <w:r>
+        <w:rPr>
           <w:lang w:val="es-419"/>
         </w:rPr>
         <w:tab/>
       </w:r>
       <w:r>
         <w:rPr>
-          <w:i/>
-          <w:iCs/>
           <w:lang w:val="es-419"/>
         </w:rPr>
         <w:tab/>
       </w:r>
       <w:r>
         <w:rPr>
-          <w:i/>
-          <w:iCs/>
           <w:lang w:val="es-419"/>
         </w:rPr>
         <w:tab/>
@@ -7421,7 +7874,7 @@
         <w:rPr>
           <w:lang w:val="es-419"/>
         </w:rPr>
-        <w:t>: [0;59]</w:t>
+        <w:t>: [1;5]</w:t>
       </w:r>
     </w:p>
     <w:p>
@@ -7440,7 +7893,7 @@
         <w:rPr>
           <w:lang w:val="es-419"/>
         </w:rPr>
-        <w:t xml:space="preserve">Segundos de la duración del </w:t>
+        <w:t xml:space="preserve">Minutos de la duración del </w:t>
       </w:r>
       <w:r>
         <w:rPr>
@@ -7452,15 +7905,32 @@
       </w:r>
       <w:r>
         <w:rPr>
+          <w:i/>
+          <w:iCs/>
           <w:lang w:val="es-419"/>
         </w:rPr>
         <w:tab/>
       </w:r>
       <w:r>
         <w:rPr>
+          <w:i/>
+          <w:iCs/>
           <w:lang w:val="es-419"/>
         </w:rPr>
         <w:tab/>
+      </w:r>
+      <w:r>
+        <w:rPr>
+          <w:i/>
+          <w:iCs/>
+          <w:lang w:val="es-419"/>
+        </w:rPr>
+        <w:tab/>
+      </w:r>
+      <w:r>
+        <w:rPr>
+          <w:lang w:val="es-419"/>
+        </w:rPr>
         <w:t>: [0;59]</w:t>
       </w:r>
     </w:p>
@@ -7480,6 +7950,47 @@
         <w:rPr>
           <w:lang w:val="es-419"/>
         </w:rPr>
+        <w:t xml:space="preserve">Segundos de la duración del </w:t>
+      </w:r>
+      <w:r>
+        <w:rPr>
+          <w:i/>
+          <w:iCs/>
+          <w:lang w:val="es-419"/>
+        </w:rPr>
+        <w:t>chukker</w:t>
+      </w:r>
+      <w:r>
+        <w:rPr>
+          <w:lang w:val="es-419"/>
+        </w:rPr>
+        <w:tab/>
+      </w:r>
+      <w:r>
+        <w:rPr>
+          <w:lang w:val="es-419"/>
+        </w:rPr>
+        <w:tab/>
+        <w:t>: [0;59]</w:t>
+      </w:r>
+    </w:p>
+    <w:p>
+      <w:pPr>
+        <w:pStyle w:val="ListParagraph"/>
+        <w:numPr>
+          <w:ilvl w:val="0"/>
+          <w:numId w:val="45"/>
+        </w:numPr>
+        <w:jc w:val="both"/>
+        <w:rPr>
+          <w:lang w:val="es-419"/>
+        </w:rPr>
+      </w:pPr>
+      <w:r>
+        <w:rPr>
+          <w:lang w:val="es-419"/>
+        </w:rPr>
+        <w:lastRenderedPageBreak/>
         <w:t>Minutos de la duración del tiempo extendido</w:t>
       </w:r>
       <w:r>
@@ -7718,7 +8229,19 @@
               <w:rPr>
                 <w:lang w:val="en-US"/>
               </w:rPr>
-              <w:t>Body: { “10,1,7,30,0,30,3,0” }</w:t>
+              <w:t>Body: { “10,</w:t>
+            </w:r>
+            <w:r>
+              <w:rPr>
+                <w:lang w:val="en-US"/>
+              </w:rPr>
+              <w:t>1,</w:t>
+            </w:r>
+            <w:r>
+              <w:rPr>
+                <w:lang w:val="en-US"/>
+              </w:rPr>
+              <w:t>1,7,30,0,30,3,0” }</w:t>
             </w:r>
           </w:p>
         </w:tc>
@@ -7728,7 +8251,7 @@
       <w:pPr>
         <w:pStyle w:val="Heading2"/>
       </w:pPr>
-      <w:bookmarkStart w:id="11" w:name="_Toc180418321"/>
+      <w:bookmarkStart w:id="11" w:name="_Toc181870477"/>
       <w:r>
         <w:t>Diagrama de flujo</w:t>
       </w:r>
@@ -7827,7 +8350,6 @@
         <w:jc w:val="both"/>
       </w:pPr>
       <w:r>
-        <w:lastRenderedPageBreak/>
         <w:t>INIT: inicialización de tablero con valores iniciales.</w:t>
       </w:r>
       <w:r>
@@ -7912,9 +8434,9 @@
           <w:lang w:val="en-US"/>
         </w:rPr>
         <w:drawing>
-          <wp:inline distT="0" distB="0" distL="0" distR="0" wp14:anchorId="138E18D5" wp14:editId="0AA66340">
-            <wp:extent cx="4658216" cy="4631376"/>
-            <wp:effectExtent l="0" t="0" r="9525" b="0"/>
+          <wp:inline distT="0" distB="0" distL="0" distR="0" wp14:anchorId="138E18D5" wp14:editId="0395B858">
+            <wp:extent cx="3744938" cy="3723359"/>
+            <wp:effectExtent l="0" t="0" r="8255" b="0"/>
             <wp:docPr id="1" name="Picture 1"/>
             <wp:cNvGraphicFramePr>
               <a:graphicFrameLocks xmlns:a="http://schemas.openxmlformats.org/drawingml/2006/main" noChangeAspect="1"/>
@@ -7941,7 +8463,7 @@
                   <pic:spPr>
                     <a:xfrm>
                       <a:off x="0" y="0"/>
-                      <a:ext cx="4724307" cy="4697086"/>
+                      <a:ext cx="3838728" cy="3816609"/>
                     </a:xfrm>
                     <a:prstGeom prst="rect">
                       <a:avLst/>
@@ -7984,7 +8506,7 @@
         </w:rPr>
       </w:pPr>
       <w:bookmarkStart w:id="12" w:name="_ANEXO_I:_PROGRAMAR"/>
-      <w:bookmarkStart w:id="13" w:name="_Toc180418322"/>
+      <w:bookmarkStart w:id="13" w:name="_Toc181870478"/>
       <w:bookmarkEnd w:id="12"/>
       <w:r>
         <w:rPr>
@@ -9828,21 +10350,7 @@
           <w:i/>
           <w:iCs/>
         </w:rPr>
-        <w:t>P</w:t>
-      </w:r>
-      <w:r>
-        <w:rPr>
-          <w:i/>
-          <w:iCs/>
-        </w:rPr>
-        <w:t>uede reemplazarse por antena más económica dado que de todas formas no se llega a cubrir el total de la cancha</w:t>
-      </w:r>
-      <w:r>
-        <w:rPr>
-          <w:i/>
-          <w:iCs/>
-        </w:rPr>
-        <w:t>.</w:t>
+        <w:t>Puede reemplazarse por antena más económica dado que de todas formas no se llega a cubrir el total de la cancha.</w:t>
       </w:r>
     </w:p>
   </w:footnote>
@@ -9999,7 +10507,15 @@
               <w:sz w:val="28"/>
               <w:szCs w:val="36"/>
             </w:rPr>
-            <w:t>03</w:t>
+            <w:t>0</w:t>
+          </w:r>
+          <w:r>
+            <w:rPr>
+              <w:rFonts w:asciiTheme="majorHAnsi" w:eastAsiaTheme="majorEastAsia" w:hAnsiTheme="majorHAnsi" w:cstheme="majorBidi"/>
+              <w:sz w:val="28"/>
+              <w:szCs w:val="36"/>
+            </w:rPr>
+            <w:t>4</w:t>
           </w:r>
         </w:p>
       </w:tc>
@@ -14562,7 +15078,7 @@
   <w:abstractNum w:abstractNumId="39" w15:restartNumberingAfterBreak="0">
     <w:nsid w:val="7A3216C0"/>
     <w:multiLevelType w:val="hybridMultilevel"/>
-    <w:tmpl w:val="D1C6473A"/>
+    <w:tmpl w:val="2D86D584"/>
     <w:lvl w:ilvl="0" w:tplc="580A0001">
       <w:start w:val="1"/>
       <w:numFmt w:val="bullet"/>
@@ -14575,7 +15091,7 @@
         <w:rFonts w:ascii="Symbol" w:hAnsi="Symbol" w:hint="default"/>
       </w:rPr>
     </w:lvl>
-    <w:lvl w:ilvl="1" w:tplc="580A0003" w:tentative="1">
+    <w:lvl w:ilvl="1" w:tplc="580A0003">
       <w:start w:val="1"/>
       <w:numFmt w:val="bullet"/>
       <w:lvlText w:val="o"/>

</xml_diff>